<commit_message>
Added formmated string notes
</commit_message>
<xml_diff>
--- a/common/setup/InitialNetworkSettings.docx
+++ b/common/setup/InitialNetworkSettings.docx
@@ -29,21 +29,10 @@
         <w:rPr>
           <w:u w:val="single"/>
         </w:rPr>
-        <w:t xml:space="preserve">HTTP </w:t>
-      </w:r>
-      <w:proofErr w:type="gramStart"/>
-      <w:r>
-        <w:rPr>
-          <w:u w:val="single"/>
-        </w:rPr>
-        <w:t>Proxy</w:t>
-      </w:r>
-      <w:r>
-        <w:t xml:space="preserve"> :</w:t>
-      </w:r>
-      <w:proofErr w:type="gramEnd"/>
-      <w:r>
-        <w:t xml:space="preserve"> </w:t>
+        <w:t>HTTP Proxy</w:t>
+      </w:r>
+      <w:r>
+        <w:t xml:space="preserve"> : </w:t>
       </w:r>
       <w:r>
         <w:rPr>
@@ -69,21 +58,10 @@
         <w:rPr>
           <w:u w:val="single"/>
         </w:rPr>
-        <w:t xml:space="preserve">HTTPS </w:t>
-      </w:r>
-      <w:proofErr w:type="gramStart"/>
-      <w:r>
-        <w:rPr>
-          <w:u w:val="single"/>
-        </w:rPr>
-        <w:t>Proxy</w:t>
-      </w:r>
-      <w:r>
-        <w:t xml:space="preserve"> :</w:t>
-      </w:r>
-      <w:proofErr w:type="gramEnd"/>
-      <w:r>
-        <w:t xml:space="preserve"> </w:t>
+        <w:t>HTTPS Proxy</w:t>
+      </w:r>
+      <w:r>
+        <w:t xml:space="preserve"> : </w:t>
       </w:r>
       <w:r>
         <w:rPr>
@@ -109,21 +87,10 @@
         <w:rPr>
           <w:u w:val="single"/>
         </w:rPr>
-        <w:t xml:space="preserve">FTP </w:t>
-      </w:r>
-      <w:proofErr w:type="gramStart"/>
-      <w:r>
-        <w:rPr>
-          <w:u w:val="single"/>
-        </w:rPr>
-        <w:t>Proxy</w:t>
-      </w:r>
-      <w:r>
-        <w:t xml:space="preserve"> :</w:t>
-      </w:r>
-      <w:proofErr w:type="gramEnd"/>
-      <w:r>
-        <w:t xml:space="preserve"> </w:t>
+        <w:t>FTP Proxy</w:t>
+      </w:r>
+      <w:r>
+        <w:t xml:space="preserve"> : </w:t>
       </w:r>
       <w:r>
         <w:rPr>
@@ -156,64 +123,16 @@
           <w:sz w:val="36"/>
           <w:szCs w:val="36"/>
         </w:rPr>
-        <w:t xml:space="preserve">Instructions for ‘SSH’ to outside </w:t>
-      </w:r>
-      <w:proofErr w:type="spellStart"/>
-      <w:r>
-        <w:rPr>
-          <w:sz w:val="36"/>
-          <w:szCs w:val="36"/>
-        </w:rPr>
-        <w:t>IISc</w:t>
-      </w:r>
-      <w:proofErr w:type="spellEnd"/>
-      <w:r>
-        <w:rPr>
-          <w:sz w:val="36"/>
-          <w:szCs w:val="36"/>
-        </w:rPr>
-        <w:t xml:space="preserve"> (</w:t>
-      </w:r>
-      <w:proofErr w:type="spellStart"/>
-      <w:r>
-        <w:rPr>
-          <w:sz w:val="36"/>
-          <w:szCs w:val="36"/>
-        </w:rPr>
-        <w:t>eg</w:t>
-      </w:r>
-      <w:proofErr w:type="spellEnd"/>
-      <w:r>
-        <w:rPr>
-          <w:sz w:val="36"/>
-          <w:szCs w:val="36"/>
-        </w:rPr>
-        <w:t>: Azure) Network on Linux</w:t>
-      </w:r>
-    </w:p>
-    <w:p/>
-    <w:p>
-      <w:proofErr w:type="spellStart"/>
-      <w:proofErr w:type="gramStart"/>
+        <w:t>Instructions for ‘SSH’ to outside IISc (eg: Azure) Network on Linux</w:t>
+      </w:r>
+    </w:p>
+    <w:p/>
+    <w:p>
       <w:r>
         <w:rPr>
           <w:color w:val="FF0000"/>
         </w:rPr>
-        <w:t>PreRequisite</w:t>
-      </w:r>
-      <w:proofErr w:type="spellEnd"/>
-      <w:r>
-        <w:rPr>
-          <w:color w:val="FF0000"/>
-        </w:rPr>
-        <w:t xml:space="preserve"> :</w:t>
-      </w:r>
-      <w:proofErr w:type="gramEnd"/>
-      <w:r>
-        <w:rPr>
-          <w:color w:val="FF0000"/>
-        </w:rPr>
-        <w:t xml:space="preserve"> </w:t>
+        <w:t xml:space="preserve">PreRequisite : </w:t>
       </w:r>
     </w:p>
     <w:p>
@@ -269,21 +188,10 @@
         <w:rPr>
           <w:u w:val="single"/>
         </w:rPr>
-        <w:t xml:space="preserve">New </w:t>
-      </w:r>
-      <w:proofErr w:type="gramStart"/>
-      <w:r>
-        <w:rPr>
-          <w:u w:val="single"/>
-        </w:rPr>
-        <w:t>Location</w:t>
-      </w:r>
-      <w:r>
-        <w:t xml:space="preserve"> :</w:t>
-      </w:r>
-      <w:proofErr w:type="gramEnd"/>
-      <w:r>
-        <w:t xml:space="preserve"> </w:t>
+        <w:t>New Location</w:t>
+      </w:r>
+      <w:r>
+        <w:t xml:space="preserve"> : </w:t>
       </w:r>
       <w:r>
         <w:rPr>
@@ -315,19 +223,11 @@
     </w:p>
     <w:p/>
     <w:p>
-      <w:proofErr w:type="gramStart"/>
-      <w:r>
-        <w:rPr>
-          <w:b/>
-        </w:rPr>
-        <w:t>&gt; .</w:t>
-      </w:r>
-      <w:proofErr w:type="gramEnd"/>
-      <w:r>
-        <w:rPr>
-          <w:b/>
-        </w:rPr>
-        <w:t>/configure</w:t>
+      <w:r>
+        <w:rPr>
+          <w:b/>
+        </w:rPr>
+        <w:t>&gt; ./configure</w:t>
       </w:r>
     </w:p>
     <w:p>
@@ -342,74 +242,29 @@
     <w:p/>
     <w:p>
       <w:r>
-        <w:t xml:space="preserve">5)Update the Environment variable </w:t>
-      </w:r>
-      <w:proofErr w:type="gramStart"/>
-      <w:r>
-        <w:t>PATH ,</w:t>
-      </w:r>
-      <w:proofErr w:type="gramEnd"/>
-      <w:r>
-        <w:t xml:space="preserve"> pointing it to Corkscrew’s location</w:t>
-      </w:r>
-    </w:p>
-    <w:p/>
-    <w:p>
-      <w:r>
-        <w:rPr>
-          <w:b/>
-        </w:rPr>
-        <w:t xml:space="preserve">&gt; </w:t>
-      </w:r>
-      <w:proofErr w:type="spellStart"/>
-      <w:proofErr w:type="gramStart"/>
-      <w:r>
-        <w:rPr>
-          <w:b/>
-        </w:rPr>
-        <w:t>nano</w:t>
-      </w:r>
-      <w:proofErr w:type="spellEnd"/>
-      <w:r>
-        <w:rPr>
-          <w:b/>
-        </w:rPr>
-        <w:t xml:space="preserve"> .</w:t>
-      </w:r>
-      <w:proofErr w:type="spellStart"/>
-      <w:r>
-        <w:rPr>
-          <w:b/>
-        </w:rPr>
-        <w:t>bashrc</w:t>
-      </w:r>
-      <w:proofErr w:type="spellEnd"/>
-      <w:proofErr w:type="gramEnd"/>
-    </w:p>
-    <w:p/>
-    <w:p>
-      <w:r>
-        <w:t xml:space="preserve">6)Add the line at the end </w:t>
-      </w:r>
-      <w:proofErr w:type="gramStart"/>
-      <w:r>
-        <w:t xml:space="preserve">of </w:t>
-      </w:r>
-      <w:r>
-        <w:rPr>
-          <w:b/>
-        </w:rPr>
-        <w:t>.</w:t>
-      </w:r>
-      <w:proofErr w:type="spellStart"/>
-      <w:r>
-        <w:rPr>
-          <w:b/>
-        </w:rPr>
-        <w:t>bashrc</w:t>
-      </w:r>
-      <w:proofErr w:type="spellEnd"/>
-      <w:proofErr w:type="gramEnd"/>
+        <w:t>5)Update the Environment variable PATH , pointing it to Corkscrew’s location</w:t>
+      </w:r>
+    </w:p>
+    <w:p/>
+    <w:p>
+      <w:r>
+        <w:rPr>
+          <w:b/>
+        </w:rPr>
+        <w:t>&gt; nano .bashrc</w:t>
+      </w:r>
+    </w:p>
+    <w:p/>
+    <w:p>
+      <w:r>
+        <w:t xml:space="preserve">6)Add the line at the end of </w:t>
+      </w:r>
+      <w:r>
+        <w:rPr>
+          <w:b/>
+        </w:rPr>
+        <w:t>.bashrc</w:t>
+      </w:r>
       <w:r>
         <w:t xml:space="preserve"> file</w:t>
       </w:r>
@@ -478,44 +333,21 @@
           <w:u w:val="single"/>
         </w:rPr>
         <w:lastRenderedPageBreak/>
-        <w:t xml:space="preserve">Connection String </w:t>
-      </w:r>
-      <w:proofErr w:type="gramStart"/>
+        <w:t>Connection String example</w:t>
+      </w:r>
       <w:r>
         <w:rPr>
           <w:sz w:val="28"/>
           <w:szCs w:val="28"/>
           <w:u w:val="single"/>
         </w:rPr>
-        <w:t>example</w:t>
-      </w:r>
-      <w:r>
-        <w:rPr>
-          <w:sz w:val="28"/>
-          <w:szCs w:val="28"/>
-          <w:u w:val="single"/>
-        </w:rPr>
-        <w:t>(</w:t>
-      </w:r>
-      <w:proofErr w:type="gramEnd"/>
-      <w:r>
-        <w:rPr>
-          <w:sz w:val="28"/>
-          <w:szCs w:val="28"/>
-          <w:u w:val="single"/>
-        </w:rPr>
-        <w:t>From Inside IISC; Proxy Network)</w:t>
-      </w:r>
-    </w:p>
-    <w:p/>
-    <w:p>
-      <w:r>
-        <w:t>[</w:t>
-      </w:r>
-      <w:proofErr w:type="spellStart"/>
-      <w:proofErr w:type="gramStart"/>
-      <w:r>
-        <w:t>Username:</w:t>
+        <w:t>(From Inside IISC; Proxy Network)</w:t>
+      </w:r>
+    </w:p>
+    <w:p/>
+    <w:p>
+      <w:r>
+        <w:t>[Username:</w:t>
       </w:r>
       <w:r>
         <w:rPr>
@@ -523,19 +355,15 @@
         </w:rPr>
         <w:t>iotvm</w:t>
       </w:r>
-      <w:proofErr w:type="spellEnd"/>
-      <w:proofErr w:type="gramEnd"/>
       <w:r>
         <w:t xml:space="preserve"> Password :</w:t>
       </w:r>
-      <w:proofErr w:type="spellStart"/>
       <w:r>
         <w:rPr>
           <w:i/>
         </w:rPr>
         <w:t>iotsummer</w:t>
       </w:r>
-      <w:proofErr w:type="spellEnd"/>
       <w:r>
         <w:t>]</w:t>
       </w:r>
@@ -543,13 +371,30 @@
     <w:p/>
     <w:p>
       <w:r>
-        <w:t xml:space="preserve">For </w:t>
-      </w:r>
-      <w:proofErr w:type="gramStart"/>
-      <w:r>
-        <w:t>SSH :</w:t>
-      </w:r>
-      <w:proofErr w:type="gramEnd"/>
+        <w:t>NOTE : For exact formatted string refer</w:t>
+      </w:r>
+    </w:p>
+    <w:p>
+      <w:hyperlink r:id="rId6" w:history="1">
+        <w:r>
+          <w:rPr>
+            <w:rStyle w:val="Hyperlink"/>
+          </w:rPr>
+          <w:t>https://github.com/dream-lab/iot-school/blob/master/common/setup/ConnectionStrings.txt</w:t>
+        </w:r>
+      </w:hyperlink>
+    </w:p>
+    <w:p>
+      <w:bookmarkStart w:id="0" w:name="_GoBack"/>
+      <w:bookmarkEnd w:id="0"/>
+    </w:p>
+    <w:p>
+      <w:r>
+        <w:t xml:space="preserve">For SSH </w:t>
+      </w:r>
+      <w:r>
+        <w:t>:</w:t>
+      </w:r>
     </w:p>
     <w:p>
       <w:pPr>
@@ -570,20 +415,11 @@
         </w:rPr>
         <w:t>&gt;</w:t>
       </w:r>
-      <w:proofErr w:type="spellStart"/>
-      <w:proofErr w:type="gramStart"/>
-      <w:r>
-        <w:rPr>
-          <w:b/>
-        </w:rPr>
-        <w:t>ssh</w:t>
-      </w:r>
-      <w:proofErr w:type="spellEnd"/>
-      <w:r>
-        <w:rPr>
-          <w:b/>
-        </w:rPr>
-        <w:t xml:space="preserve">  iotvm@</w:t>
+      <w:r>
+        <w:rPr>
+          <w:b/>
+        </w:rPr>
+        <w:t>ssh  iotvm@</w:t>
       </w:r>
       <w:r>
         <w:rPr>
@@ -595,16 +431,9 @@
         <w:rPr>
           <w:b/>
         </w:rPr>
-        <w:t>.cloudapp.net</w:t>
-      </w:r>
-      <w:proofErr w:type="gramEnd"/>
-      <w:r>
-        <w:rPr>
-          <w:b/>
-        </w:rPr>
-        <w:t xml:space="preserve"> -o "ProxyCommand corkscrew</w:t>
-      </w:r>
-      <w:hyperlink r:id="rId6">
+        <w:t>.cloudapp.net -o "ProxyCommand corkscrew</w:t>
+      </w:r>
+      <w:hyperlink r:id="rId7">
         <w:r>
           <w:rPr>
             <w:b/>
@@ -612,7 +441,7 @@
           <w:t xml:space="preserve"> </w:t>
         </w:r>
       </w:hyperlink>
-      <w:hyperlink r:id="rId7">
+      <w:hyperlink r:id="rId8">
         <w:r>
           <w:rPr>
             <w:b/>
@@ -628,7 +457,7 @@
         </w:rPr>
         <w:t xml:space="preserve"> 3128</w:t>
       </w:r>
-      <w:hyperlink r:id="rId8">
+      <w:hyperlink r:id="rId9">
         <w:r>
           <w:rPr>
             <w:b/>
@@ -636,7 +465,7 @@
           <w:t xml:space="preserve"> </w:t>
         </w:r>
       </w:hyperlink>
-      <w:hyperlink r:id="rId9">
+      <w:hyperlink r:id="rId10">
         <w:r>
           <w:rPr>
             <w:b/>
@@ -694,15 +523,9 @@
         <w:rPr>
           <w:b/>
         </w:rPr>
-        <w:t>orkscrew</w:t>
-      </w:r>
-      <w:r>
-        <w:rPr>
-          <w:b/>
-        </w:rPr>
-        <w:t> </w:t>
-      </w:r>
-      <w:hyperlink r:id="rId10" w:tgtFrame="_blank" w:history="1">
+        <w:t>orkscrew </w:t>
+      </w:r>
+      <w:hyperlink r:id="rId11" w:tgtFrame="_blank" w:history="1">
         <w:r>
           <w:rPr>
             <w:b/>
@@ -714,21 +537,9 @@
         <w:rPr>
           <w:b/>
         </w:rPr>
-        <w:t> </w:t>
-      </w:r>
-      <w:r>
-        <w:rPr>
-          <w:b/>
-        </w:rPr>
-        <w:t>3128</w:t>
-      </w:r>
-      <w:r>
-        <w:rPr>
-          <w:b/>
-        </w:rPr>
-        <w:t> </w:t>
-      </w:r>
-      <w:hyperlink r:id="rId11" w:tgtFrame="_blank" w:history="1">
+        <w:t> 3128 </w:t>
+      </w:r>
+      <w:hyperlink r:id="rId12" w:tgtFrame="_blank" w:history="1">
         <w:r>
           <w:rPr>
             <w:b/>
@@ -752,27 +563,7 @@
         <w:rPr>
           <w:b/>
         </w:rPr>
-        <w:t> </w:t>
-      </w:r>
-      <w:r>
-        <w:rPr>
-          <w:b/>
-        </w:rPr>
-        <w:t>22</w:t>
-      </w:r>
-      <w:proofErr w:type="gramStart"/>
-      <w:r>
-        <w:rPr>
-          <w:b/>
-        </w:rPr>
-        <w:t>"  &lt;</w:t>
-      </w:r>
-      <w:proofErr w:type="gramEnd"/>
-      <w:r>
-        <w:rPr>
-          <w:b/>
-        </w:rPr>
-        <w:t>source-file/dir&gt; iotvm@</w:t>
+        <w:t> 22"  &lt;source-file/dir&gt; iotvm@</w:t>
       </w:r>
       <w:r>
         <w:rPr>
@@ -792,6 +583,13 @@
         </w:rPr>
         <w:t>.cloudapp.net:/home/iotvm</w:t>
       </w:r>
+    </w:p>
+    <w:p>
+      <w:pPr>
+        <w:rPr>
+          <w:b/>
+        </w:rPr>
+      </w:pPr>
     </w:p>
     <w:p>
       <w:pPr>
@@ -809,301 +607,161 @@
           <w:szCs w:val="28"/>
           <w:u w:val="single"/>
         </w:rPr>
-        <w:t xml:space="preserve">Connection String </w:t>
-      </w:r>
-      <w:proofErr w:type="gramStart"/>
-      <w:r>
+        <w:t>Connection String example(From Any Outside Network;Non Proxied)</w:t>
+      </w:r>
+    </w:p>
+    <w:p>
+      <w:pPr>
         <w:rPr>
           <w:sz w:val="28"/>
           <w:szCs w:val="28"/>
           <w:u w:val="single"/>
         </w:rPr>
-        <w:t>example(</w:t>
-      </w:r>
-      <w:proofErr w:type="gramEnd"/>
-      <w:r>
+      </w:pPr>
+    </w:p>
+    <w:p>
+      <w:r>
+        <w:t>[Username:</w:t>
+      </w:r>
+      <w:r>
+        <w:rPr>
+          <w:i/>
+        </w:rPr>
+        <w:t>iotvm</w:t>
+      </w:r>
+      <w:r>
+        <w:t xml:space="preserve"> Password :</w:t>
+      </w:r>
+      <w:r>
+        <w:rPr>
+          <w:i/>
+        </w:rPr>
+        <w:t>iotsummer</w:t>
+      </w:r>
+      <w:r>
+        <w:t>]</w:t>
+      </w:r>
+    </w:p>
+    <w:p>
+      <w:pPr>
         <w:rPr>
           <w:sz w:val="28"/>
           <w:szCs w:val="28"/>
           <w:u w:val="single"/>
         </w:rPr>
-        <w:t xml:space="preserve">From </w:t>
-      </w:r>
-      <w:r>
+      </w:pPr>
+    </w:p>
+    <w:p>
+      <w:r>
+        <w:t>For SSH :</w:t>
+      </w:r>
+    </w:p>
+    <w:p>
+      <w:pPr>
+        <w:rPr>
+          <w:b/>
+        </w:rPr>
+      </w:pPr>
+    </w:p>
+    <w:p>
+      <w:pPr>
+        <w:rPr>
+          <w:b/>
+        </w:rPr>
+      </w:pPr>
+      <w:r>
+        <w:rPr>
+          <w:b/>
+        </w:rPr>
+        <w:t>&gt;</w:t>
+      </w:r>
+      <w:r>
+        <w:rPr>
+          <w:b/>
+        </w:rPr>
+        <w:t xml:space="preserve"> </w:t>
+      </w:r>
+      <w:r>
+        <w:rPr>
+          <w:b/>
+        </w:rPr>
+        <w:t>ssh   </w:t>
+      </w:r>
+      <w:r>
+        <w:rPr>
+          <w:b/>
+        </w:rPr>
+        <w:t>iotvm@iotsummerschoolcommon.cloudapp.net</w:t>
+      </w:r>
+      <w:r>
+        <w:rPr>
+          <w:b/>
+        </w:rPr>
+        <w:t> </w:t>
+      </w:r>
+    </w:p>
+    <w:p/>
+    <w:p>
+      <w:r>
+        <w:t>For SCP:</w:t>
+      </w:r>
+    </w:p>
+    <w:p>
+      <w:pPr>
+        <w:rPr>
+          <w:u w:val="single"/>
+        </w:rPr>
+      </w:pPr>
+    </w:p>
+    <w:p>
+      <w:pPr>
+        <w:rPr>
+          <w:b/>
+        </w:rPr>
+      </w:pPr>
+      <w:r>
+        <w:rPr>
+          <w:b/>
+        </w:rPr>
+        <w:t>&gt;</w:t>
+      </w:r>
+      <w:r>
+        <w:rPr>
+          <w:b/>
+        </w:rPr>
+        <w:t xml:space="preserve"> scp -r   &lt;source-file/dir&gt;  iotvm@iotsummerschoolcommon.cloudapp.net:/home/iotvm</w:t>
+      </w:r>
+    </w:p>
+    <w:p>
+      <w:pPr>
+        <w:rPr>
+          <w:b/>
+          <w:u w:val="single"/>
+        </w:rPr>
+      </w:pPr>
+    </w:p>
+    <w:p>
+      <w:pPr>
         <w:rPr>
           <w:sz w:val="28"/>
           <w:szCs w:val="28"/>
           <w:u w:val="single"/>
         </w:rPr>
-        <w:t>Any Outside</w:t>
-      </w:r>
+      </w:pPr>
+    </w:p>
+    <w:p>
       <w:r>
         <w:rPr>
           <w:sz w:val="28"/>
           <w:szCs w:val="28"/>
           <w:u w:val="single"/>
         </w:rPr>
-        <w:t xml:space="preserve"> </w:t>
-      </w:r>
-      <w:proofErr w:type="spellStart"/>
-      <w:r>
-        <w:rPr>
-          <w:sz w:val="28"/>
-          <w:szCs w:val="28"/>
-          <w:u w:val="single"/>
-        </w:rPr>
-        <w:t>Network</w:t>
-      </w:r>
-      <w:r>
-        <w:rPr>
-          <w:sz w:val="28"/>
-          <w:szCs w:val="28"/>
-          <w:u w:val="single"/>
-        </w:rPr>
-        <w:t>;Non</w:t>
-      </w:r>
-      <w:proofErr w:type="spellEnd"/>
-      <w:r>
-        <w:rPr>
-          <w:sz w:val="28"/>
-          <w:szCs w:val="28"/>
-          <w:u w:val="single"/>
-        </w:rPr>
-        <w:t xml:space="preserve"> </w:t>
-      </w:r>
-      <w:proofErr w:type="spellStart"/>
-      <w:r>
-        <w:rPr>
-          <w:sz w:val="28"/>
-          <w:szCs w:val="28"/>
-          <w:u w:val="single"/>
-        </w:rPr>
-        <w:t>Proxied</w:t>
-      </w:r>
-      <w:proofErr w:type="spellEnd"/>
-      <w:r>
-        <w:rPr>
-          <w:sz w:val="28"/>
-          <w:szCs w:val="28"/>
-          <w:u w:val="single"/>
-        </w:rPr>
-        <w:t>)</w:t>
-      </w:r>
-    </w:p>
-    <w:p>
-      <w:pPr>
-        <w:rPr>
-          <w:sz w:val="28"/>
-          <w:szCs w:val="28"/>
-          <w:u w:val="single"/>
-        </w:rPr>
-      </w:pPr>
-    </w:p>
-    <w:p>
-      <w:r>
-        <w:t>[</w:t>
-      </w:r>
-      <w:proofErr w:type="spellStart"/>
-      <w:proofErr w:type="gramStart"/>
-      <w:r>
-        <w:t>Username:</w:t>
-      </w:r>
-      <w:r>
-        <w:rPr>
-          <w:i/>
-        </w:rPr>
-        <w:t>iotvm</w:t>
-      </w:r>
-      <w:proofErr w:type="spellEnd"/>
-      <w:proofErr w:type="gramEnd"/>
-      <w:r>
-        <w:t xml:space="preserve"> Password :</w:t>
-      </w:r>
-      <w:proofErr w:type="spellStart"/>
-      <w:r>
-        <w:rPr>
-          <w:i/>
-        </w:rPr>
-        <w:t>iotsummer</w:t>
-      </w:r>
-      <w:proofErr w:type="spellEnd"/>
-      <w:r>
-        <w:t>]</w:t>
-      </w:r>
-    </w:p>
-    <w:p>
-      <w:pPr>
-        <w:rPr>
-          <w:sz w:val="28"/>
-          <w:szCs w:val="28"/>
-          <w:u w:val="single"/>
-        </w:rPr>
-      </w:pPr>
-    </w:p>
-    <w:p>
-      <w:r>
-        <w:t xml:space="preserve">For </w:t>
-      </w:r>
-      <w:proofErr w:type="gramStart"/>
-      <w:r>
-        <w:t>SSH :</w:t>
-      </w:r>
-      <w:proofErr w:type="gramEnd"/>
-    </w:p>
-    <w:p>
-      <w:pPr>
-        <w:rPr>
-          <w:b/>
-        </w:rPr>
-      </w:pPr>
-    </w:p>
-    <w:p>
-      <w:pPr>
-        <w:rPr>
-          <w:b/>
-        </w:rPr>
-      </w:pPr>
-      <w:r>
-        <w:rPr>
-          <w:b/>
-        </w:rPr>
-        <w:t>&gt;</w:t>
-      </w:r>
-      <w:r>
-        <w:rPr>
-          <w:b/>
-        </w:rPr>
-        <w:t xml:space="preserve"> </w:t>
-      </w:r>
-      <w:proofErr w:type="spellStart"/>
-      <w:r>
-        <w:rPr>
-          <w:b/>
-        </w:rPr>
-        <w:t>ssh</w:t>
-      </w:r>
-      <w:proofErr w:type="spellEnd"/>
-      <w:r>
-        <w:rPr>
-          <w:b/>
-        </w:rPr>
-        <w:t xml:space="preserve">  </w:t>
-      </w:r>
-      <w:r>
-        <w:rPr>
-          <w:b/>
-        </w:rPr>
-        <w:t> </w:t>
-      </w:r>
-      <w:r>
-        <w:rPr>
-          <w:b/>
-        </w:rPr>
-        <w:t>iotvm@iotsummerschoolcommon.cloudapp.net</w:t>
-      </w:r>
-      <w:r>
-        <w:rPr>
-          <w:b/>
-        </w:rPr>
-        <w:t> </w:t>
-      </w:r>
-    </w:p>
-    <w:p/>
-    <w:p>
-      <w:r>
-        <w:t>For SCP:</w:t>
-      </w:r>
-    </w:p>
-    <w:p>
-      <w:pPr>
-        <w:rPr>
-          <w:u w:val="single"/>
-        </w:rPr>
-      </w:pPr>
-    </w:p>
-    <w:p>
-      <w:pPr>
-        <w:rPr>
-          <w:b/>
-        </w:rPr>
-      </w:pPr>
-      <w:bookmarkStart w:id="0" w:name="_GoBack"/>
-      <w:r>
-        <w:rPr>
-          <w:b/>
-        </w:rPr>
-        <w:t>&gt;</w:t>
-      </w:r>
-      <w:r>
-        <w:rPr>
-          <w:b/>
-        </w:rPr>
-        <w:t xml:space="preserve"> </w:t>
-      </w:r>
-      <w:r>
-        <w:rPr>
-          <w:b/>
-        </w:rPr>
-        <w:t>scp -r   &lt;source-file/dir</w:t>
-      </w:r>
-      <w:proofErr w:type="gramStart"/>
-      <w:r>
-        <w:rPr>
-          <w:b/>
-        </w:rPr>
-        <w:t>&gt;  iotvm@</w:t>
-      </w:r>
-      <w:r>
-        <w:rPr>
-          <w:b/>
-        </w:rPr>
-        <w:t>iotsummerschoolcommon</w:t>
-      </w:r>
-      <w:r>
-        <w:rPr>
-          <w:b/>
-        </w:rPr>
-        <w:t>.cloudapp.net</w:t>
-      </w:r>
-      <w:proofErr w:type="gramEnd"/>
-      <w:r>
-        <w:rPr>
-          <w:b/>
-        </w:rPr>
-        <w:t>:/home/iotvm</w:t>
-      </w:r>
-    </w:p>
-    <w:bookmarkEnd w:id="0"/>
-    <w:p>
-      <w:pPr>
-        <w:rPr>
-          <w:b/>
-          <w:u w:val="single"/>
-        </w:rPr>
-      </w:pPr>
-    </w:p>
-    <w:p>
-      <w:pPr>
-        <w:rPr>
-          <w:sz w:val="28"/>
-          <w:szCs w:val="28"/>
-          <w:u w:val="single"/>
-        </w:rPr>
-      </w:pPr>
-    </w:p>
-    <w:p>
-      <w:r>
-        <w:rPr>
-          <w:sz w:val="28"/>
-          <w:szCs w:val="28"/>
-          <w:u w:val="single"/>
-        </w:rPr>
         <w:t>Reference</w:t>
       </w:r>
     </w:p>
     <w:p/>
     <w:p>
-      <w:hyperlink r:id="rId12">
+      <w:hyperlink r:id="rId13">
         <w:r>
           <w:rPr>
             <w:color w:val="1155CC"/>
@@ -1114,7 +772,7 @@
       </w:hyperlink>
     </w:p>
     <w:p>
-      <w:hyperlink r:id="rId13">
+      <w:hyperlink r:id="rId14">
         <w:r>
           <w:rPr>
             <w:color w:val="1155CC"/>
@@ -1633,6 +1291,7 @@
   <w:style w:type="character" w:default="1" w:styleId="DefaultParagraphFont">
     <w:name w:val="Default Paragraph Font"/>
     <w:uiPriority w:val="1"/>
+    <w:semiHidden/>
     <w:unhideWhenUsed/>
   </w:style>
   <w:style w:type="table" w:default="1" w:styleId="TableNormal">

</xml_diff>